<commit_message>
membenarkan laporan prak 1
</commit_message>
<xml_diff>
--- a/sesi 1/jawaban-sesi1/outup-4510210013.docx
+++ b/sesi 1/jawaban-sesi1/outup-4510210013.docx
@@ -2,6 +2,83 @@
 <file path=word/document.xml><?xml version="1.0" encoding="utf-8"?>
 <w:document xmlns:wpc="http://schemas.microsoft.com/office/word/2010/wordprocessingCanvas" xmlns:mc="http://schemas.openxmlformats.org/markup-compatibility/2006" xmlns:o="urn:schemas-microsoft-com:office:office" xmlns:r="http://schemas.openxmlformats.org/officeDocument/2006/relationships" xmlns:m="http://schemas.openxmlformats.org/officeDocument/2006/math" xmlns:v="urn:schemas-microsoft-com:vml" xmlns:wp14="http://schemas.microsoft.com/office/word/2010/wordprocessingDrawing" xmlns:wp="http://schemas.openxmlformats.org/drawingml/2006/wordprocessingDrawing" xmlns:w10="urn:schemas-microsoft-com:office:word" xmlns:w="http://schemas.openxmlformats.org/wordprocessingml/2006/main" xmlns:w14="http://schemas.microsoft.com/office/word/2010/wordml" xmlns:wpg="http://schemas.microsoft.com/office/word/2010/wordprocessingGroup" xmlns:wpi="http://schemas.microsoft.com/office/word/2010/wordprocessingInk" xmlns:wne="http://schemas.microsoft.com/office/word/2006/wordml" xmlns:wps="http://schemas.microsoft.com/office/word/2010/wordprocessingShape" mc:Ignorable="w14 wp14">
   <w:body>
+    <w:p>
+      <w:pPr>
+        <w:jc w:val="center"/>
+        <w:rPr>
+          <w:b/>
+          <w:sz w:val="28"/>
+          <w:lang w:val="en-US"/>
+        </w:rPr>
+      </w:pPr>
+      <w:r>
+        <w:rPr>
+          <w:b/>
+          <w:sz w:val="28"/>
+          <w:lang w:val="en-US"/>
+        </w:rPr>
+        <w:t>Pemrogramman 4</w:t>
+      </w:r>
+    </w:p>
+    <w:p>
+      <w:pPr>
+        <w:jc w:val="center"/>
+        <w:rPr>
+          <w:b/>
+          <w:sz w:val="28"/>
+          <w:lang w:val="en-US"/>
+        </w:rPr>
+      </w:pPr>
+      <w:r>
+        <w:rPr>
+          <w:b/>
+          <w:sz w:val="28"/>
+          <w:lang w:val="en-US"/>
+        </w:rPr>
+        <w:t>Praktikum 1</w:t>
+      </w:r>
+    </w:p>
+    <w:p>
+      <w:pPr>
+        <w:rPr>
+          <w:b/>
+          <w:sz w:val="24"/>
+          <w:lang w:val="en-US"/>
+        </w:rPr>
+      </w:pPr>
+      <w:r>
+        <w:rPr>
+          <w:b/>
+          <w:sz w:val="24"/>
+          <w:lang w:val="en-US"/>
+        </w:rPr>
+        <w:t>Nama : Muhammad Sidratul Muntaha</w:t>
+      </w:r>
+    </w:p>
+    <w:p>
+      <w:pPr>
+        <w:rPr>
+          <w:b/>
+          <w:sz w:val="24"/>
+          <w:lang w:val="en-US"/>
+        </w:rPr>
+      </w:pPr>
+      <w:r>
+        <w:rPr>
+          <w:b/>
+          <w:sz w:val="24"/>
+          <w:lang w:val="en-US"/>
+        </w:rPr>
+        <w:t>NMP : 4510210013</w:t>
+      </w:r>
+    </w:p>
+    <w:p>
+      <w:pPr>
+        <w:rPr>
+          <w:lang w:val="en-US"/>
+        </w:rPr>
+      </w:pPr>
+    </w:p>
     <w:p>
       <w:pPr>
         <w:rPr>
@@ -88,6 +165,7 @@
           <w:noProof/>
           <w:lang w:val="en-US" w:eastAsia="id-ID"/>
         </w:rPr>
+        <w:lastRenderedPageBreak/>
         <w:br w:type="page"/>
       </w:r>
     </w:p>
@@ -767,13 +845,7 @@
         <w:rPr>
           <w:lang w:val="en-US"/>
         </w:rPr>
-        <w:t>WEB-INF</w:t>
-      </w:r>
-      <w:r>
-        <w:rPr>
-          <w:lang w:val="en-US"/>
-        </w:rPr>
-        <w:t xml:space="preserve"> </w:t>
+        <w:t xml:space="preserve">WEB-INF </w:t>
       </w:r>
       <w:r>
         <w:rPr>
@@ -1151,13 +1223,7 @@
         <w:rPr>
           <w:lang w:val="en-US"/>
         </w:rPr>
-        <w:t>men</w:t>
-      </w:r>
-      <w:r>
-        <w:rPr>
-          <w:lang w:val="en-US"/>
-        </w:rPr>
-        <w:t>ambahkan depedency servlet pada pox.xml</w:t>
+        <w:t>menambahkan depedency servlet pada pox.xml</w:t>
       </w:r>
     </w:p>
     <w:p>
@@ -2455,8 +2521,6 @@
         </w:rPr>
         <w:t xml:space="preserve"> folder</w:t>
       </w:r>
-      <w:bookmarkStart w:id="0" w:name="_GoBack"/>
-      <w:bookmarkEnd w:id="0"/>
       <w:r>
         <w:rPr>
           <w:lang w:val="en-US"/>
@@ -2483,6 +2547,32 @@
           <w:lang w:val="en-US"/>
         </w:rPr>
       </w:pPr>
+      <w:r>
+        <w:rPr>
+          <w:lang w:val="en-US"/>
+        </w:rPr>
+        <w:t xml:space="preserve">jalankan tomcat dengan </w:t>
+      </w:r>
+      <w:r>
+        <w:rPr>
+          <w:lang w:val="en-US"/>
+        </w:rPr>
+        <w:t xml:space="preserve">mengklik ganda file </w:t>
+      </w:r>
+      <w:r>
+        <w:rPr>
+          <w:lang w:val="en-US"/>
+        </w:rPr>
+        <w:t>startup.bat</w:t>
+      </w:r>
+      <w:r>
+        <w:rPr>
+          <w:lang w:val="en-US"/>
+        </w:rPr>
+        <w:t xml:space="preserve"> pada folder tomcat/bin</w:t>
+      </w:r>
+      <w:bookmarkStart w:id="0" w:name="_GoBack"/>
+      <w:bookmarkEnd w:id="0"/>
     </w:p>
     <w:p>
       <w:pPr>
@@ -2935,6 +3025,7 @@
   <w:style w:type="character" w:default="1" w:styleId="DefaultParagraphFont">
     <w:name w:val="Default Paragraph Font"/>
     <w:uiPriority w:val="1"/>
+    <w:semiHidden/>
     <w:unhideWhenUsed/>
   </w:style>
   <w:style w:type="table" w:default="1" w:styleId="TableNormal">
@@ -3165,6 +3256,7 @@
   <w:style w:type="character" w:default="1" w:styleId="DefaultParagraphFont">
     <w:name w:val="Default Paragraph Font"/>
     <w:uiPriority w:val="1"/>
+    <w:semiHidden/>
     <w:unhideWhenUsed/>
   </w:style>
   <w:style w:type="table" w:default="1" w:styleId="TableNormal">

</xml_diff>